<commit_message>
Correccion ortografica: año/años en materiales SOSA 2026 y regeneracion de imprimibles
</commit_message>
<xml_diff>
--- a/SOSA_2026/08_impresion/guia_alumnos_imprimible_SOSA_2026.docx
+++ b/SOSA_2026/08_impresion/guia_alumnos_imprimible_SOSA_2026.docx
@@ -17,7 +17,7 @@
     <w:p/>
     <w:p>
       <w:r>
-        <w:t>Curso: 1er ano</w:t>
+        <w:t>Curso: 1er año</w:t>
       </w:r>
     </w:p>
     <w:p>
@@ -28,7 +28,7 @@
     <w:p/>
     <w:p>
       <w:r>
-        <w:t>Este cuadernillo organiza las actividades de todo el ano.</w:t>
+        <w:t>Este cuadernillo organiza las actividades de todo el año.</w:t>
       </w:r>
     </w:p>
     <w:p/>
@@ -891,7 +891,7 @@
     <w:p/>
     <w:p>
       <w:r>
-        <w:t>Autoevaluacion final del ano</w:t>
+        <w:t>Autoevaluacion final del año</w:t>
       </w:r>
     </w:p>
     <w:p>

</xml_diff>